<commit_message>
Opdateret tidsplan og skabelon
</commit_message>
<xml_diff>
--- a/Tidsplaner/Skabelon_Tidsplan.docx
+++ b/Tidsplaner/Skabelon_Tidsplan.docx
@@ -27,7 +27,7 @@
         <w:rPr>
           <w:noProof/>
         </w:rPr>
-        <w:t>13-02-2015</w:t>
+        <w:t>23-02-2015</w:t>
       </w:r>
       <w:r>
         <w:fldChar w:fldCharType="end"/>
@@ -38,8 +38,8 @@
       <w:bookmarkEnd w:id="0"/>
     </w:p>
     <w:sectPr>
-      <w:pgSz w:w="16838" w:h="11906" w:orient="landscape"/>
-      <w:pgMar w:top="1134" w:right="1701" w:bottom="1134" w:left="1701" w:header="708" w:footer="708" w:gutter="0"/>
+      <w:pgSz w:w="23814" w:h="16839" w:orient="landscape" w:code="8"/>
+      <w:pgMar w:top="720" w:right="720" w:bottom="720" w:left="720" w:header="708" w:footer="708" w:gutter="0"/>
       <w:cols w:space="708"/>
       <w:docGrid w:linePitch="360"/>
     </w:sectPr>

</xml_diff>